<commit_message>
add writing simulation topics
</commit_message>
<xml_diff>
--- a/Celpip/writing /pre-test3-picnicAllergic.docx
+++ b/Celpip/writing /pre-test3-picnicAllergic.docx
@@ -129,7 +129,25 @@
         <w:jc w:val="both"/>
       </w:pPr>
       <w:r>
-        <w:t xml:space="preserve">Thanks for throwing the picnic party last weekend. I really loved that. I made some new friends in neighborhood and had a lot of fun. However, I noticed that some people standing at some dishes and discussed the </w:t>
+        <w:t xml:space="preserve">Thanks for throwing the picnic party last weekend. I really loved that. I made some new friends </w:t>
+      </w:r>
+      <w:r>
+        <w:rPr>
+          <w:highlight w:val="yellow"/>
+        </w:rPr>
+        <w:t>in neighborhood</w:t>
+      </w:r>
+      <w:r>
+        <w:t xml:space="preserve"> and had a lot of fun. However, I noticed that </w:t>
+      </w:r>
+      <w:r>
+        <w:rPr>
+          <w:highlight w:val="yellow"/>
+        </w:rPr>
+        <w:t>some people standing at some dishes</w:t>
+      </w:r>
+      <w:r>
+        <w:t xml:space="preserve"> and discussed the </w:t>
       </w:r>
       <w:r>
         <w:rPr>
@@ -151,16 +169,19 @@
         <w:jc w:val="both"/>
       </w:pPr>
       <w:r>
-        <w:t>As you know, some people in our community including me have allergies such as nut allergy or celiac disease. Some of them don’t eat special meat or seafood due to their religions. It help</w:t>
-      </w:r>
-      <w:r>
-        <w:t>s</w:t>
-      </w:r>
-      <w:r>
-        <w:t xml:space="preserve"> people choosing what they can eat and what they want to eat If we could put a small card listing the name and the ingredients of t</w:t>
-      </w:r>
-      <w:r>
-        <w:t>he dishes,</w:t>
+        <w:t xml:space="preserve">As you know, some people in our community including me have allergies such as nut allergy or celiac disease. Some of them don’t eat special meat or seafood due to their religions. </w:t>
+      </w:r>
+      <w:r>
+        <w:rPr>
+          <w:highlight w:val="yellow"/>
+        </w:rPr>
+        <w:t>It helps people choosing what they can eat and what they want to eat If we could put a small card listing the name an</w:t>
+      </w:r>
+      <w:r>
+        <w:rPr>
+          <w:highlight w:val="yellow"/>
+        </w:rPr>
+        <w:t>d the ingredients of the dishes.</w:t>
       </w:r>
     </w:p>
     <w:p>
@@ -223,6 +244,102 @@
     </w:p>
     <w:p/>
     <w:p>
+      <w:r>
+        <w:t xml:space="preserve">In </w:t>
+      </w:r>
+      <w:r>
+        <w:rPr>
+          <w:b/>
+          <w:highlight w:val="yellow"/>
+        </w:rPr>
+        <w:t>the</w:t>
+      </w:r>
+      <w:r>
+        <w:t xml:space="preserve"> neighborhood</w:t>
+      </w:r>
+    </w:p>
+    <w:p>
+      <w:r>
+        <w:lastRenderedPageBreak/>
+        <w:t>Some people standing aside the table and discussing the food</w:t>
+      </w:r>
+    </w:p>
+    <w:p/>
+    <w:p>
+      <w:pPr>
+        <w:rPr>
+          <w:lang w:eastAsia="zh-TW"/>
+        </w:rPr>
+      </w:pPr>
+      <w:r>
+        <w:rPr>
+          <w:highlight w:val="yellow"/>
+        </w:rPr>
+        <w:t>It helps people choosing what they can eat and what they want to eat If we could put a small card listing the name and the ingredients of the dishes.</w:t>
+      </w:r>
+      <w:r>
+        <w:t xml:space="preserve">  </w:t>
+      </w:r>
+      <w:r>
+        <w:rPr>
+          <w:lang w:eastAsia="zh-TW"/>
+        </w:rPr>
+        <w:t>(</w:t>
+      </w:r>
+      <w:r>
+        <w:rPr>
+          <w:lang w:eastAsia="zh-TW"/>
+        </w:rPr>
+        <w:t>應該把後句放</w:t>
+      </w:r>
+      <w:r>
+        <w:rPr>
+          <w:rFonts w:hint="eastAsia"/>
+          <w:lang w:eastAsia="zh-TW"/>
+        </w:rPr>
+        <w:t>到</w:t>
+      </w:r>
+      <w:r>
+        <w:rPr>
+          <w:lang w:eastAsia="zh-TW"/>
+        </w:rPr>
+        <w:t>前面，不然</w:t>
+      </w:r>
+      <w:r>
+        <w:rPr>
+          <w:rFonts w:hint="eastAsia"/>
+          <w:lang w:eastAsia="zh-TW"/>
+        </w:rPr>
+        <w:t>It</w:t>
+      </w:r>
+      <w:r>
+        <w:rPr>
+          <w:lang w:eastAsia="zh-TW"/>
+        </w:rPr>
+        <w:t>會不知道是什麼</w:t>
+      </w:r>
+      <w:r>
+        <w:rPr>
+          <w:lang w:eastAsia="zh-TW"/>
+        </w:rPr>
+        <w:t>)</w:t>
+      </w:r>
+    </w:p>
+    <w:p>
+      <w:pPr>
+        <w:rPr>
+          <w:rFonts w:hint="eastAsia"/>
+          <w:lang w:eastAsia="zh-TW"/>
+        </w:rPr>
+      </w:pPr>
+    </w:p>
+    <w:p>
+      <w:pPr>
+        <w:rPr>
+          <w:rFonts w:hint="eastAsia"/>
+          <w:lang w:eastAsia="zh-TW"/>
+        </w:rPr>
+      </w:pPr>
       <w:bookmarkStart w:id="0" w:name="_GoBack"/>
       <w:bookmarkEnd w:id="0"/>
     </w:p>

</xml_diff>